<commit_message>
add begin of conduct of project repport
</commit_message>
<xml_diff>
--- a/ressources/RapportpGroupeA05.docx
+++ b/ressources/RapportpGroupeA05.docx
@@ -766,6 +766,13 @@
         </w:rPr>
         <w:t xml:space="preserve">, le code source a été hébergé sur « GitHub ». </w:t>
       </w:r>
+      <w:r>
+        <w:rPr>
+          <w:sz w:val="28"/>
+          <w:szCs w:val="28"/>
+        </w:rPr>
+        <w:t>Le langage d</w:t>
+      </w:r>
     </w:p>
     <w:p>
       <w:pPr>
@@ -924,7 +931,7 @@
           <w:sz w:val="28"/>
           <w:szCs w:val="28"/>
         </w:rPr>
-        <w:t xml:space="preserve"> ». Le joueur devra donc grâce à des tourelles et des sorts protéger le roi. Nous avons décidé après réflexion de faire une partie infinie. C’est-à-dire qu’à chaque vague les ennemis sont de plus en plus forts et le joueur peut aussi augmenter le niveau des tourelles en sa possession. Le but du jeu sera donc de faire le meilleur score et non de gagner la partie. </w:t>
+        <w:t xml:space="preserve"> ». Le joueur devra donc grâce à des tourelles et des sorts protéger le roi. Nous avons décidé après réflexion de faire une partie infinie. C’est-à-dire qu’à chaque vague les ennemis sont de plus en plus forts Le but du jeu sera donc de faire le meilleur score et non de gagner la partie. </w:t>
       </w:r>
     </w:p>
     <w:p>
@@ -969,6 +976,145 @@
     <w:p>
       <w:pPr>
         <w:pStyle w:val="Standard"/>
+        <w:numPr>
+          <w:ilvl w:val="1"/>
+          <w:numId w:val="2"/>
+        </w:numPr>
+        <w:rPr>
+          <w:sz w:val="28"/>
+          <w:szCs w:val="28"/>
+        </w:rPr>
+      </w:pPr>
+      <w:r>
+        <w:rPr>
+          <w:sz w:val="28"/>
+          <w:szCs w:val="28"/>
+        </w:rPr>
+        <w:t xml:space="preserve">Product </w:t>
+      </w:r>
+      <w:proofErr w:type="spellStart"/>
+      <w:r>
+        <w:rPr>
+          <w:sz w:val="28"/>
+          <w:szCs w:val="28"/>
+        </w:rPr>
+        <w:t>backlog</w:t>
+      </w:r>
+      <w:proofErr w:type="spellEnd"/>
+    </w:p>
+    <w:p>
+      <w:pPr>
+        <w:pStyle w:val="Standard"/>
+        <w:ind w:left="1440"/>
+        <w:rPr>
+          <w:sz w:val="28"/>
+          <w:szCs w:val="28"/>
+        </w:rPr>
+      </w:pPr>
+    </w:p>
+    <w:p>
+      <w:pPr>
+        <w:pStyle w:val="Standard"/>
+        <w:ind w:left="1440"/>
+        <w:rPr>
+          <w:sz w:val="28"/>
+          <w:szCs w:val="28"/>
+        </w:rPr>
+      </w:pPr>
+    </w:p>
+    <w:p>
+      <w:pPr>
+        <w:pStyle w:val="Standard"/>
+        <w:ind w:left="1440"/>
+        <w:rPr>
+          <w:sz w:val="28"/>
+          <w:szCs w:val="28"/>
+        </w:rPr>
+      </w:pPr>
+    </w:p>
+    <w:p>
+      <w:pPr>
+        <w:pStyle w:val="Standard"/>
+        <w:ind w:left="1440"/>
+        <w:rPr>
+          <w:sz w:val="28"/>
+          <w:szCs w:val="28"/>
+        </w:rPr>
+      </w:pPr>
+    </w:p>
+    <w:p>
+      <w:pPr>
+        <w:pStyle w:val="Standard"/>
+        <w:numPr>
+          <w:ilvl w:val="1"/>
+          <w:numId w:val="2"/>
+        </w:numPr>
+        <w:rPr>
+          <w:sz w:val="28"/>
+          <w:szCs w:val="28"/>
+        </w:rPr>
+      </w:pPr>
+      <w:r>
+        <w:rPr>
+          <w:sz w:val="28"/>
+          <w:szCs w:val="28"/>
+        </w:rPr>
+        <w:t>Diagrammes de classes</w:t>
+      </w:r>
+    </w:p>
+    <w:p>
+      <w:pPr>
+        <w:pStyle w:val="Standard"/>
+        <w:numPr>
+          <w:ilvl w:val="1"/>
+          <w:numId w:val="2"/>
+        </w:numPr>
+        <w:rPr>
+          <w:sz w:val="28"/>
+          <w:szCs w:val="28"/>
+        </w:rPr>
+      </w:pPr>
+      <w:r>
+        <w:rPr>
+          <w:sz w:val="28"/>
+          <w:szCs w:val="28"/>
+        </w:rPr>
+        <w:t>Design pattern</w:t>
+      </w:r>
+    </w:p>
+    <w:p>
+      <w:pPr>
+        <w:pStyle w:val="Standard"/>
+        <w:numPr>
+          <w:ilvl w:val="1"/>
+          <w:numId w:val="2"/>
+        </w:numPr>
+        <w:rPr>
+          <w:sz w:val="28"/>
+          <w:szCs w:val="28"/>
+        </w:rPr>
+      </w:pPr>
+      <w:r>
+        <w:rPr>
+          <w:sz w:val="28"/>
+          <w:szCs w:val="28"/>
+        </w:rPr>
+        <w:t>Aspect important</w:t>
+      </w:r>
+    </w:p>
+    <w:p>
+      <w:pPr>
+        <w:pStyle w:val="Standard"/>
+        <w:ind w:left="1440"/>
+        <w:rPr>
+          <w:sz w:val="28"/>
+          <w:szCs w:val="28"/>
+        </w:rPr>
+      </w:pPr>
+    </w:p>
+    <w:p>
+      <w:pPr>
+        <w:pStyle w:val="Standard"/>
         <w:rPr>
           <w:sz w:val="28"/>
           <w:szCs w:val="28"/>
@@ -1098,9 +1244,1188 @@
           <w:sz w:val="28"/>
           <w:szCs w:val="28"/>
         </w:rPr>
-        <w:lastRenderedPageBreak/>
         <w:t>Conduite du projet</w:t>
       </w:r>
+    </w:p>
+    <w:p>
+      <w:pPr>
+        <w:pStyle w:val="Standard"/>
+        <w:ind w:left="720"/>
+        <w:rPr>
+          <w:sz w:val="28"/>
+          <w:szCs w:val="28"/>
+        </w:rPr>
+      </w:pPr>
+    </w:p>
+    <w:p>
+      <w:pPr>
+        <w:pStyle w:val="Standard"/>
+        <w:numPr>
+          <w:ilvl w:val="1"/>
+          <w:numId w:val="2"/>
+        </w:numPr>
+        <w:rPr>
+          <w:sz w:val="28"/>
+          <w:szCs w:val="28"/>
+        </w:rPr>
+      </w:pPr>
+      <w:r>
+        <w:rPr>
+          <w:sz w:val="28"/>
+          <w:szCs w:val="28"/>
+        </w:rPr>
+        <w:t>Adamaheto Saviou</w:t>
+      </w:r>
+      <w:r>
+        <w:rPr>
+          <w:sz w:val="28"/>
+          <w:szCs w:val="28"/>
+        </w:rPr>
+        <w:t>r</w:t>
+      </w:r>
+    </w:p>
+    <w:p>
+      <w:pPr>
+        <w:pStyle w:val="Standard"/>
+        <w:ind w:left="1440"/>
+        <w:rPr>
+          <w:sz w:val="28"/>
+          <w:szCs w:val="28"/>
+        </w:rPr>
+      </w:pPr>
+    </w:p>
+    <w:p>
+      <w:pPr>
+        <w:pStyle w:val="Standard"/>
+        <w:numPr>
+          <w:ilvl w:val="2"/>
+          <w:numId w:val="2"/>
+        </w:numPr>
+        <w:rPr>
+          <w:sz w:val="28"/>
+          <w:szCs w:val="28"/>
+        </w:rPr>
+      </w:pPr>
+      <w:r>
+        <w:rPr>
+          <w:sz w:val="28"/>
+          <w:szCs w:val="28"/>
+        </w:rPr>
+        <w:t>Model</w:t>
+      </w:r>
+    </w:p>
+    <w:p>
+      <w:pPr>
+        <w:pStyle w:val="Standard"/>
+        <w:ind w:left="2160"/>
+        <w:rPr>
+          <w:sz w:val="28"/>
+          <w:szCs w:val="28"/>
+        </w:rPr>
+      </w:pPr>
+    </w:p>
+    <w:p>
+      <w:pPr>
+        <w:pStyle w:val="Standard"/>
+        <w:ind w:left="2160"/>
+        <w:rPr>
+          <w:sz w:val="28"/>
+          <w:szCs w:val="28"/>
+          <w:lang w:val="en-GB"/>
+        </w:rPr>
+      </w:pPr>
+      <w:proofErr w:type="spellStart"/>
+      <w:r>
+        <w:rPr>
+          <w:sz w:val="28"/>
+          <w:szCs w:val="28"/>
+          <w:lang w:val="en-GB"/>
+        </w:rPr>
+        <w:t>Classe</w:t>
+      </w:r>
+      <w:proofErr w:type="spellEnd"/>
+      <w:r>
+        <w:rPr>
+          <w:sz w:val="28"/>
+          <w:szCs w:val="28"/>
+          <w:lang w:val="en-GB"/>
+        </w:rPr>
+        <w:t xml:space="preserve"> des </w:t>
+      </w:r>
+      <w:proofErr w:type="spellStart"/>
+      <w:proofErr w:type="gramStart"/>
+      <w:r>
+        <w:rPr>
+          <w:sz w:val="28"/>
+          <w:szCs w:val="28"/>
+          <w:lang w:val="en-GB"/>
+        </w:rPr>
+        <w:t>ennemis</w:t>
+      </w:r>
+      <w:proofErr w:type="spellEnd"/>
+      <w:r>
+        <w:rPr>
+          <w:sz w:val="28"/>
+          <w:szCs w:val="28"/>
+          <w:lang w:val="en-GB"/>
+        </w:rPr>
+        <w:t> :</w:t>
+      </w:r>
+      <w:proofErr w:type="gramEnd"/>
+      <w:r>
+        <w:rPr>
+          <w:sz w:val="28"/>
+          <w:szCs w:val="28"/>
+          <w:lang w:val="en-GB"/>
+        </w:rPr>
+        <w:t xml:space="preserve"> </w:t>
+      </w:r>
+      <w:r>
+        <w:rPr>
+          <w:sz w:val="28"/>
+          <w:szCs w:val="28"/>
+          <w:lang w:val="en-GB"/>
+        </w:rPr>
+        <w:t>(</w:t>
+      </w:r>
+      <w:proofErr w:type="spellStart"/>
+      <w:r>
+        <w:rPr>
+          <w:sz w:val="28"/>
+          <w:szCs w:val="28"/>
+          <w:lang w:val="en-GB"/>
+        </w:rPr>
+        <w:t>Enemies</w:t>
+      </w:r>
+      <w:r>
+        <w:rPr>
+          <w:sz w:val="28"/>
+          <w:szCs w:val="28"/>
+          <w:lang w:val="en-GB"/>
+        </w:rPr>
+        <w:t>,Gremlin,Orc,Orgre,Knight</w:t>
+      </w:r>
+      <w:r>
+        <w:rPr>
+          <w:sz w:val="28"/>
+          <w:szCs w:val="28"/>
+          <w:lang w:val="en-GB"/>
+        </w:rPr>
+        <w:t>OfDeath</w:t>
+      </w:r>
+      <w:proofErr w:type="spellEnd"/>
+      <w:r>
+        <w:rPr>
+          <w:sz w:val="28"/>
+          <w:szCs w:val="28"/>
+          <w:lang w:val="en-GB"/>
+        </w:rPr>
+        <w:t xml:space="preserve">, </w:t>
+      </w:r>
+      <w:proofErr w:type="spellStart"/>
+      <w:r>
+        <w:rPr>
+          <w:sz w:val="28"/>
+          <w:szCs w:val="28"/>
+          <w:lang w:val="en-GB"/>
+        </w:rPr>
+        <w:t>ShadowMonster</w:t>
+      </w:r>
+      <w:proofErr w:type="spellEnd"/>
+      <w:r>
+        <w:rPr>
+          <w:sz w:val="28"/>
+          <w:szCs w:val="28"/>
+          <w:lang w:val="en-GB"/>
+        </w:rPr>
+        <w:t>)</w:t>
+      </w:r>
+    </w:p>
+    <w:p>
+      <w:pPr>
+        <w:pStyle w:val="Standard"/>
+        <w:ind w:left="2160"/>
+        <w:rPr>
+          <w:sz w:val="28"/>
+          <w:szCs w:val="28"/>
+          <w:lang w:val="en-GB"/>
+        </w:rPr>
+      </w:pPr>
+      <w:proofErr w:type="spellStart"/>
+      <w:r>
+        <w:rPr>
+          <w:sz w:val="28"/>
+          <w:szCs w:val="28"/>
+          <w:lang w:val="en-GB"/>
+        </w:rPr>
+        <w:t>Classe</w:t>
+      </w:r>
+      <w:proofErr w:type="spellEnd"/>
+      <w:r>
+        <w:rPr>
+          <w:sz w:val="28"/>
+          <w:szCs w:val="28"/>
+          <w:lang w:val="en-GB"/>
+        </w:rPr>
+        <w:t xml:space="preserve"> des </w:t>
+      </w:r>
+      <w:r>
+        <w:rPr>
+          <w:sz w:val="28"/>
+          <w:szCs w:val="28"/>
+          <w:lang w:val="en-GB"/>
+        </w:rPr>
+        <w:t>sorts:</w:t>
+      </w:r>
+      <w:r>
+        <w:rPr>
+          <w:sz w:val="28"/>
+          <w:szCs w:val="28"/>
+          <w:lang w:val="en-GB"/>
+        </w:rPr>
+        <w:t xml:space="preserve"> </w:t>
+      </w:r>
+      <w:r>
+        <w:rPr>
+          <w:sz w:val="28"/>
+          <w:szCs w:val="28"/>
+          <w:lang w:val="en-GB"/>
+        </w:rPr>
+        <w:t xml:space="preserve">(Spell, </w:t>
+      </w:r>
+      <w:proofErr w:type="spellStart"/>
+      <w:r>
+        <w:rPr>
+          <w:sz w:val="28"/>
+          <w:szCs w:val="28"/>
+          <w:lang w:val="en-GB"/>
+        </w:rPr>
+        <w:t>acidcloudspell</w:t>
+      </w:r>
+      <w:proofErr w:type="spellEnd"/>
+      <w:r>
+        <w:rPr>
+          <w:sz w:val="28"/>
+          <w:szCs w:val="28"/>
+          <w:lang w:val="en-GB"/>
+        </w:rPr>
+        <w:t xml:space="preserve">, </w:t>
+      </w:r>
+      <w:proofErr w:type="spellStart"/>
+      <w:proofErr w:type="gramStart"/>
+      <w:r>
+        <w:rPr>
+          <w:sz w:val="28"/>
+          <w:szCs w:val="28"/>
+          <w:lang w:val="en-GB"/>
+        </w:rPr>
+        <w:t>firespell</w:t>
+      </w:r>
+      <w:r>
+        <w:rPr>
+          <w:sz w:val="28"/>
+          <w:szCs w:val="28"/>
+          <w:lang w:val="en-GB"/>
+        </w:rPr>
+        <w:t>,lightningSp</w:t>
+      </w:r>
+      <w:r>
+        <w:rPr>
+          <w:sz w:val="28"/>
+          <w:szCs w:val="28"/>
+          <w:lang w:val="en-GB"/>
+        </w:rPr>
+        <w:t>ell</w:t>
+      </w:r>
+      <w:proofErr w:type="spellEnd"/>
+      <w:proofErr w:type="gramEnd"/>
+      <w:r>
+        <w:rPr>
+          <w:sz w:val="28"/>
+          <w:szCs w:val="28"/>
+          <w:lang w:val="en-GB"/>
+        </w:rPr>
+        <w:t>)</w:t>
+      </w:r>
+    </w:p>
+    <w:p>
+      <w:pPr>
+        <w:pStyle w:val="Standard"/>
+        <w:ind w:left="2160"/>
+        <w:rPr>
+          <w:sz w:val="28"/>
+          <w:szCs w:val="28"/>
+        </w:rPr>
+      </w:pPr>
+      <w:r>
+        <w:rPr>
+          <w:sz w:val="28"/>
+          <w:szCs w:val="28"/>
+        </w:rPr>
+        <w:t xml:space="preserve">Classe </w:t>
+      </w:r>
+      <w:r>
+        <w:rPr>
+          <w:sz w:val="28"/>
+          <w:szCs w:val="28"/>
+        </w:rPr>
+        <w:t>du jeu : (Game)</w:t>
+      </w:r>
+    </w:p>
+    <w:p>
+      <w:pPr>
+        <w:pStyle w:val="Standard"/>
+        <w:ind w:left="2160"/>
+        <w:rPr>
+          <w:sz w:val="28"/>
+          <w:szCs w:val="28"/>
+        </w:rPr>
+      </w:pPr>
+      <w:r>
+        <w:rPr>
+          <w:sz w:val="28"/>
+          <w:szCs w:val="28"/>
+        </w:rPr>
+        <w:t>Classe du roi : (King)</w:t>
+      </w:r>
+    </w:p>
+    <w:p>
+      <w:pPr>
+        <w:pStyle w:val="Standard"/>
+        <w:ind w:left="2160"/>
+        <w:rPr>
+          <w:sz w:val="28"/>
+          <w:szCs w:val="28"/>
+        </w:rPr>
+      </w:pPr>
+      <w:r>
+        <w:rPr>
+          <w:sz w:val="28"/>
+          <w:szCs w:val="28"/>
+        </w:rPr>
+        <w:t>Classe du joueur : (Player)</w:t>
+      </w:r>
+    </w:p>
+    <w:p>
+      <w:pPr>
+        <w:pStyle w:val="Standard"/>
+        <w:ind w:left="2160"/>
+        <w:rPr>
+          <w:sz w:val="28"/>
+          <w:szCs w:val="28"/>
+        </w:rPr>
+      </w:pPr>
+      <w:r>
+        <w:rPr>
+          <w:sz w:val="28"/>
+          <w:szCs w:val="28"/>
+        </w:rPr>
+        <w:t xml:space="preserve">Classe des états : (State, </w:t>
+      </w:r>
+      <w:proofErr w:type="spellStart"/>
+      <w:r>
+        <w:rPr>
+          <w:sz w:val="28"/>
+          <w:szCs w:val="28"/>
+        </w:rPr>
+        <w:t>StateWalk</w:t>
+      </w:r>
+      <w:proofErr w:type="spellEnd"/>
+      <w:r>
+        <w:rPr>
+          <w:sz w:val="28"/>
+          <w:szCs w:val="28"/>
+        </w:rPr>
+        <w:t>,</w:t>
+      </w:r>
+      <w:r>
+        <w:rPr>
+          <w:sz w:val="28"/>
+          <w:szCs w:val="28"/>
+        </w:rPr>
+        <w:t xml:space="preserve"> </w:t>
+      </w:r>
+      <w:proofErr w:type="spellStart"/>
+      <w:r>
+        <w:rPr>
+          <w:sz w:val="28"/>
+          <w:szCs w:val="28"/>
+        </w:rPr>
+        <w:t>StateDie</w:t>
+      </w:r>
+      <w:proofErr w:type="spellEnd"/>
+      <w:r>
+        <w:rPr>
+          <w:sz w:val="28"/>
+          <w:szCs w:val="28"/>
+        </w:rPr>
+        <w:t>,</w:t>
+      </w:r>
+      <w:r>
+        <w:rPr>
+          <w:sz w:val="28"/>
+          <w:szCs w:val="28"/>
+        </w:rPr>
+        <w:t xml:space="preserve"> </w:t>
+      </w:r>
+      <w:proofErr w:type="spellStart"/>
+      <w:r>
+        <w:rPr>
+          <w:sz w:val="28"/>
+          <w:szCs w:val="28"/>
+        </w:rPr>
+        <w:t>StateAttack</w:t>
+      </w:r>
+      <w:proofErr w:type="spellEnd"/>
+      <w:r>
+        <w:rPr>
+          <w:sz w:val="28"/>
+          <w:szCs w:val="28"/>
+        </w:rPr>
+        <w:t>)</w:t>
+      </w:r>
+    </w:p>
+    <w:p>
+      <w:pPr>
+        <w:pStyle w:val="Standard"/>
+        <w:ind w:left="2160"/>
+        <w:rPr>
+          <w:sz w:val="28"/>
+          <w:szCs w:val="28"/>
+          <w:lang w:val="en-GB"/>
+        </w:rPr>
+      </w:pPr>
+      <w:proofErr w:type="spellStart"/>
+      <w:r>
+        <w:rPr>
+          <w:sz w:val="28"/>
+          <w:szCs w:val="28"/>
+          <w:lang w:val="en-GB"/>
+        </w:rPr>
+        <w:t>Classe</w:t>
+      </w:r>
+      <w:proofErr w:type="spellEnd"/>
+      <w:r>
+        <w:rPr>
+          <w:sz w:val="28"/>
+          <w:szCs w:val="28"/>
+          <w:lang w:val="en-GB"/>
+        </w:rPr>
+        <w:t xml:space="preserve"> des tourelles</w:t>
+      </w:r>
+      <w:r>
+        <w:rPr>
+          <w:sz w:val="28"/>
+          <w:szCs w:val="28"/>
+          <w:lang w:val="en-GB"/>
+        </w:rPr>
+        <w:t>:</w:t>
+      </w:r>
+      <w:r>
+        <w:rPr>
+          <w:sz w:val="28"/>
+          <w:szCs w:val="28"/>
+          <w:lang w:val="en-GB"/>
+        </w:rPr>
+        <w:t xml:space="preserve"> (Tower,</w:t>
+      </w:r>
+      <w:r>
+        <w:rPr>
+          <w:sz w:val="28"/>
+          <w:szCs w:val="28"/>
+          <w:lang w:val="en-GB"/>
+        </w:rPr>
+        <w:t xml:space="preserve"> </w:t>
+      </w:r>
+      <w:proofErr w:type="spellStart"/>
+      <w:r>
+        <w:rPr>
+          <w:sz w:val="28"/>
+          <w:szCs w:val="28"/>
+          <w:lang w:val="en-GB"/>
+        </w:rPr>
+        <w:t>TowerEarth</w:t>
+      </w:r>
+      <w:proofErr w:type="spellEnd"/>
+      <w:r>
+        <w:rPr>
+          <w:sz w:val="28"/>
+          <w:szCs w:val="28"/>
+          <w:lang w:val="en-GB"/>
+        </w:rPr>
+        <w:t>,</w:t>
+      </w:r>
+      <w:r>
+        <w:rPr>
+          <w:sz w:val="28"/>
+          <w:szCs w:val="28"/>
+          <w:lang w:val="en-GB"/>
+        </w:rPr>
+        <w:t xml:space="preserve"> </w:t>
+      </w:r>
+      <w:proofErr w:type="spellStart"/>
+      <w:r>
+        <w:rPr>
+          <w:sz w:val="28"/>
+          <w:szCs w:val="28"/>
+          <w:lang w:val="en-GB"/>
+        </w:rPr>
+        <w:t>To</w:t>
+      </w:r>
+      <w:r>
+        <w:rPr>
+          <w:sz w:val="28"/>
+          <w:szCs w:val="28"/>
+          <w:lang w:val="en-GB"/>
+        </w:rPr>
+        <w:t>werIce</w:t>
+      </w:r>
+      <w:proofErr w:type="spellEnd"/>
+      <w:r>
+        <w:rPr>
+          <w:sz w:val="28"/>
+          <w:szCs w:val="28"/>
+          <w:lang w:val="en-GB"/>
+        </w:rPr>
+        <w:t>,</w:t>
+      </w:r>
+      <w:r>
+        <w:rPr>
+          <w:sz w:val="28"/>
+          <w:szCs w:val="28"/>
+          <w:lang w:val="en-GB"/>
+        </w:rPr>
+        <w:t xml:space="preserve"> </w:t>
+      </w:r>
+      <w:proofErr w:type="spellStart"/>
+      <w:r>
+        <w:rPr>
+          <w:sz w:val="28"/>
+          <w:szCs w:val="28"/>
+          <w:lang w:val="en-GB"/>
+        </w:rPr>
+        <w:t>TowerIron</w:t>
+      </w:r>
+      <w:proofErr w:type="spellEnd"/>
+      <w:r>
+        <w:rPr>
+          <w:sz w:val="28"/>
+          <w:szCs w:val="28"/>
+          <w:lang w:val="en-GB"/>
+        </w:rPr>
+        <w:t>,</w:t>
+      </w:r>
+      <w:r>
+        <w:rPr>
+          <w:sz w:val="28"/>
+          <w:szCs w:val="28"/>
+          <w:lang w:val="en-GB"/>
+        </w:rPr>
+        <w:t xml:space="preserve"> </w:t>
+      </w:r>
+      <w:proofErr w:type="spellStart"/>
+      <w:r>
+        <w:rPr>
+          <w:sz w:val="28"/>
+          <w:szCs w:val="28"/>
+          <w:lang w:val="en-GB"/>
+        </w:rPr>
+        <w:t>TowerSand</w:t>
+      </w:r>
+      <w:proofErr w:type="spellEnd"/>
+      <w:r>
+        <w:rPr>
+          <w:sz w:val="28"/>
+          <w:szCs w:val="28"/>
+          <w:lang w:val="en-GB"/>
+        </w:rPr>
+        <w:t>)</w:t>
+      </w:r>
+    </w:p>
+    <w:p>
+      <w:pPr>
+        <w:pStyle w:val="Standard"/>
+        <w:ind w:left="2160"/>
+        <w:rPr>
+          <w:sz w:val="28"/>
+          <w:szCs w:val="28"/>
+          <w:lang w:val="en-GB"/>
+        </w:rPr>
+      </w:pPr>
+    </w:p>
+    <w:p>
+      <w:pPr>
+        <w:pStyle w:val="Standard"/>
+        <w:ind w:left="720"/>
+        <w:rPr>
+          <w:sz w:val="28"/>
+          <w:szCs w:val="28"/>
+          <w:lang w:val="en-GB"/>
+        </w:rPr>
+      </w:pPr>
+    </w:p>
+    <w:p>
+      <w:pPr>
+        <w:pStyle w:val="Standard"/>
+        <w:numPr>
+          <w:ilvl w:val="2"/>
+          <w:numId w:val="2"/>
+        </w:numPr>
+        <w:rPr>
+          <w:sz w:val="28"/>
+          <w:szCs w:val="28"/>
+        </w:rPr>
+      </w:pPr>
+      <w:r>
+        <w:rPr>
+          <w:sz w:val="28"/>
+          <w:szCs w:val="28"/>
+        </w:rPr>
+        <w:t>Vue</w:t>
+      </w:r>
+    </w:p>
+    <w:p>
+      <w:pPr>
+        <w:pStyle w:val="Standard"/>
+        <w:ind w:left="2160"/>
+        <w:rPr>
+          <w:sz w:val="28"/>
+          <w:szCs w:val="28"/>
+        </w:rPr>
+      </w:pPr>
+    </w:p>
+    <w:p>
+      <w:pPr>
+        <w:pStyle w:val="Standard"/>
+        <w:ind w:left="2160"/>
+        <w:rPr>
+          <w:sz w:val="28"/>
+          <w:szCs w:val="28"/>
+        </w:rPr>
+      </w:pPr>
+      <w:r>
+        <w:rPr>
+          <w:sz w:val="28"/>
+          <w:szCs w:val="28"/>
+        </w:rPr>
+        <w:t>Classe du menu principal (</w:t>
+      </w:r>
+      <w:proofErr w:type="spellStart"/>
+      <w:r>
+        <w:rPr>
+          <w:sz w:val="28"/>
+          <w:szCs w:val="28"/>
+        </w:rPr>
+        <w:t>vMainMenu</w:t>
+      </w:r>
+      <w:proofErr w:type="spellEnd"/>
+      <w:r>
+        <w:rPr>
+          <w:sz w:val="28"/>
+          <w:szCs w:val="28"/>
+        </w:rPr>
+        <w:t>)</w:t>
+      </w:r>
+    </w:p>
+    <w:p>
+      <w:pPr>
+        <w:pStyle w:val="Standard"/>
+        <w:ind w:left="2160"/>
+        <w:rPr>
+          <w:sz w:val="28"/>
+          <w:szCs w:val="28"/>
+        </w:rPr>
+      </w:pPr>
+      <w:r>
+        <w:rPr>
+          <w:sz w:val="28"/>
+          <w:szCs w:val="28"/>
+        </w:rPr>
+        <w:t>Classe des ennemis (</w:t>
+      </w:r>
+      <w:proofErr w:type="spellStart"/>
+      <w:r>
+        <w:rPr>
+          <w:sz w:val="28"/>
+          <w:szCs w:val="28"/>
+        </w:rPr>
+        <w:t>vEnemy</w:t>
+      </w:r>
+      <w:proofErr w:type="spellEnd"/>
+      <w:r>
+        <w:rPr>
+          <w:sz w:val="28"/>
+          <w:szCs w:val="28"/>
+        </w:rPr>
+        <w:t>)</w:t>
+      </w:r>
+    </w:p>
+    <w:p>
+      <w:pPr>
+        <w:pStyle w:val="Standard"/>
+        <w:ind w:left="2160"/>
+        <w:rPr>
+          <w:sz w:val="28"/>
+          <w:szCs w:val="28"/>
+        </w:rPr>
+      </w:pPr>
+      <w:r>
+        <w:rPr>
+          <w:sz w:val="28"/>
+          <w:szCs w:val="28"/>
+        </w:rPr>
+        <w:t>Classe de la gestion du jeu (</w:t>
+      </w:r>
+      <w:proofErr w:type="spellStart"/>
+      <w:r>
+        <w:rPr>
+          <w:sz w:val="28"/>
+          <w:szCs w:val="28"/>
+        </w:rPr>
+        <w:t>v</w:t>
+      </w:r>
+      <w:r>
+        <w:rPr>
+          <w:sz w:val="28"/>
+          <w:szCs w:val="28"/>
+        </w:rPr>
+        <w:t>GameManager</w:t>
+      </w:r>
+      <w:proofErr w:type="spellEnd"/>
+      <w:r>
+        <w:rPr>
+          <w:sz w:val="28"/>
+          <w:szCs w:val="28"/>
+        </w:rPr>
+        <w:t>)</w:t>
+      </w:r>
+    </w:p>
+    <w:p>
+      <w:pPr>
+        <w:pStyle w:val="Standard"/>
+        <w:ind w:left="2160"/>
+        <w:rPr>
+          <w:sz w:val="28"/>
+          <w:szCs w:val="28"/>
+        </w:rPr>
+      </w:pPr>
+      <w:r>
+        <w:rPr>
+          <w:sz w:val="28"/>
+          <w:szCs w:val="28"/>
+        </w:rPr>
+        <w:t>Ecran de fin de partie,</w:t>
+      </w:r>
+    </w:p>
+    <w:p>
+      <w:pPr>
+        <w:pStyle w:val="Standard"/>
+        <w:ind w:left="2160"/>
+        <w:rPr>
+          <w:sz w:val="28"/>
+          <w:szCs w:val="28"/>
+        </w:rPr>
+      </w:pPr>
+    </w:p>
+    <w:p>
+      <w:pPr>
+        <w:pStyle w:val="Standard"/>
+        <w:numPr>
+          <w:ilvl w:val="2"/>
+          <w:numId w:val="2"/>
+        </w:numPr>
+        <w:rPr>
+          <w:sz w:val="28"/>
+          <w:szCs w:val="28"/>
+        </w:rPr>
+      </w:pPr>
+      <w:r>
+        <w:rPr>
+          <w:sz w:val="28"/>
+          <w:szCs w:val="28"/>
+        </w:rPr>
+        <w:t>Fonctionnalités</w:t>
+      </w:r>
+    </w:p>
+    <w:p>
+      <w:pPr>
+        <w:pStyle w:val="Standard"/>
+        <w:ind w:left="2160"/>
+        <w:rPr>
+          <w:sz w:val="28"/>
+          <w:szCs w:val="28"/>
+        </w:rPr>
+      </w:pPr>
+    </w:p>
+    <w:p>
+      <w:pPr>
+        <w:pStyle w:val="Standard"/>
+        <w:ind w:left="2160"/>
+        <w:rPr>
+          <w:sz w:val="28"/>
+          <w:szCs w:val="28"/>
+        </w:rPr>
+      </w:pPr>
+      <w:r>
+        <w:rPr>
+          <w:sz w:val="28"/>
+          <w:szCs w:val="28"/>
+        </w:rPr>
+        <w:t>Implémentation de</w:t>
+      </w:r>
+      <w:r>
+        <w:rPr>
+          <w:sz w:val="28"/>
+          <w:szCs w:val="28"/>
+        </w:rPr>
+        <w:t>s vagues</w:t>
+      </w:r>
+      <w:r>
+        <w:rPr>
+          <w:sz w:val="28"/>
+          <w:szCs w:val="28"/>
+        </w:rPr>
+        <w:t xml:space="preserve">, du déplacement, de l’attaque </w:t>
+      </w:r>
+      <w:r>
+        <w:rPr>
+          <w:sz w:val="28"/>
+          <w:szCs w:val="28"/>
+        </w:rPr>
+        <w:t>et de</w:t>
+      </w:r>
+      <w:r>
+        <w:rPr>
+          <w:sz w:val="28"/>
+          <w:szCs w:val="28"/>
+        </w:rPr>
+        <w:t xml:space="preserve"> la santé </w:t>
+      </w:r>
+      <w:r>
+        <w:rPr>
+          <w:sz w:val="28"/>
+          <w:szCs w:val="28"/>
+        </w:rPr>
+        <w:t>des d’ennemis</w:t>
+      </w:r>
+      <w:r>
+        <w:rPr>
+          <w:sz w:val="28"/>
+          <w:szCs w:val="28"/>
+        </w:rPr>
+        <w:t>,</w:t>
+      </w:r>
+      <w:r>
+        <w:rPr>
+          <w:sz w:val="28"/>
+          <w:szCs w:val="28"/>
+        </w:rPr>
+        <w:t xml:space="preserve"> du joueurs et ses sorts</w:t>
+      </w:r>
+      <w:r>
+        <w:rPr>
+          <w:sz w:val="28"/>
+          <w:szCs w:val="28"/>
+        </w:rPr>
+        <w:t xml:space="preserve"> ainsi que le fait de pouvoir rejouer une partie</w:t>
+      </w:r>
+    </w:p>
+    <w:p>
+      <w:pPr>
+        <w:pStyle w:val="Standard"/>
+        <w:ind w:left="2160"/>
+        <w:rPr>
+          <w:sz w:val="28"/>
+          <w:szCs w:val="28"/>
+        </w:rPr>
+      </w:pPr>
+    </w:p>
+    <w:p>
+      <w:pPr>
+        <w:pStyle w:val="Standard"/>
+        <w:numPr>
+          <w:ilvl w:val="2"/>
+          <w:numId w:val="2"/>
+        </w:numPr>
+        <w:rPr>
+          <w:sz w:val="28"/>
+          <w:szCs w:val="28"/>
+        </w:rPr>
+      </w:pPr>
+      <w:r>
+        <w:rPr>
+          <w:sz w:val="28"/>
+          <w:szCs w:val="28"/>
+        </w:rPr>
+        <w:t>Justification de la contribution</w:t>
+      </w:r>
+    </w:p>
+    <w:p>
+      <w:pPr>
+        <w:pStyle w:val="Standard"/>
+        <w:ind w:left="2160"/>
+        <w:rPr>
+          <w:sz w:val="28"/>
+          <w:szCs w:val="28"/>
+        </w:rPr>
+      </w:pPr>
+    </w:p>
+    <w:p>
+      <w:pPr>
+        <w:pStyle w:val="Standard"/>
+        <w:ind w:left="1800"/>
+        <w:rPr>
+          <w:sz w:val="28"/>
+          <w:szCs w:val="28"/>
+        </w:rPr>
+      </w:pPr>
+    </w:p>
+    <w:p>
+      <w:pPr>
+        <w:pStyle w:val="Standard"/>
+        <w:numPr>
+          <w:ilvl w:val="1"/>
+          <w:numId w:val="2"/>
+        </w:numPr>
+        <w:rPr>
+          <w:sz w:val="28"/>
+          <w:szCs w:val="28"/>
+        </w:rPr>
+      </w:pPr>
+      <w:r>
+        <w:rPr>
+          <w:sz w:val="28"/>
+          <w:szCs w:val="28"/>
+        </w:rPr>
+        <w:t>Noël Alexandre</w:t>
+      </w:r>
+    </w:p>
+    <w:p>
+      <w:pPr>
+        <w:pStyle w:val="Standard"/>
+        <w:ind w:left="1440"/>
+        <w:rPr>
+          <w:sz w:val="28"/>
+          <w:szCs w:val="28"/>
+        </w:rPr>
+      </w:pPr>
+    </w:p>
+    <w:p>
+      <w:pPr>
+        <w:pStyle w:val="Standard"/>
+        <w:numPr>
+          <w:ilvl w:val="2"/>
+          <w:numId w:val="2"/>
+        </w:numPr>
+        <w:rPr>
+          <w:sz w:val="28"/>
+          <w:szCs w:val="28"/>
+        </w:rPr>
+      </w:pPr>
+      <w:r>
+        <w:rPr>
+          <w:sz w:val="28"/>
+          <w:szCs w:val="28"/>
+        </w:rPr>
+        <w:t>Model</w:t>
+      </w:r>
+    </w:p>
+    <w:p>
+      <w:pPr>
+        <w:pStyle w:val="Standard"/>
+        <w:ind w:left="2160"/>
+        <w:rPr>
+          <w:sz w:val="28"/>
+          <w:szCs w:val="28"/>
+        </w:rPr>
+      </w:pPr>
+    </w:p>
+    <w:p>
+      <w:pPr>
+        <w:pStyle w:val="Standard"/>
+        <w:numPr>
+          <w:ilvl w:val="2"/>
+          <w:numId w:val="2"/>
+        </w:numPr>
+        <w:rPr>
+          <w:sz w:val="28"/>
+          <w:szCs w:val="28"/>
+        </w:rPr>
+      </w:pPr>
+      <w:r>
+        <w:rPr>
+          <w:sz w:val="28"/>
+          <w:szCs w:val="28"/>
+        </w:rPr>
+        <w:t>Vue</w:t>
+      </w:r>
+    </w:p>
+    <w:p>
+      <w:pPr>
+        <w:pStyle w:val="Paragraphedeliste"/>
+        <w:ind w:left="2124"/>
+        <w:rPr>
+          <w:sz w:val="28"/>
+          <w:szCs w:val="28"/>
+        </w:rPr>
+      </w:pPr>
+      <w:r>
+        <w:rPr>
+          <w:sz w:val="28"/>
+          <w:szCs w:val="28"/>
+        </w:rPr>
+        <w:t>Classe des tourelles (</w:t>
+      </w:r>
+      <w:proofErr w:type="spellStart"/>
+      <w:r>
+        <w:rPr>
+          <w:sz w:val="28"/>
+          <w:szCs w:val="28"/>
+        </w:rPr>
+        <w:t>vTower</w:t>
+      </w:r>
+      <w:proofErr w:type="spellEnd"/>
+      <w:r>
+        <w:rPr>
+          <w:sz w:val="28"/>
+          <w:szCs w:val="28"/>
+        </w:rPr>
+        <w:t>)</w:t>
+      </w:r>
+    </w:p>
+    <w:p>
+      <w:pPr>
+        <w:pStyle w:val="Standard"/>
+        <w:ind w:left="2160"/>
+        <w:rPr>
+          <w:sz w:val="28"/>
+          <w:szCs w:val="28"/>
+        </w:rPr>
+      </w:pPr>
+      <w:r>
+        <w:rPr>
+          <w:sz w:val="28"/>
+          <w:szCs w:val="28"/>
+        </w:rPr>
+        <w:t>Classe de la gestion du jeu (</w:t>
+      </w:r>
+      <w:proofErr w:type="spellStart"/>
+      <w:r>
+        <w:rPr>
+          <w:sz w:val="28"/>
+          <w:szCs w:val="28"/>
+        </w:rPr>
+        <w:t>GameManager</w:t>
+      </w:r>
+      <w:proofErr w:type="spellEnd"/>
+      <w:r>
+        <w:rPr>
+          <w:sz w:val="28"/>
+          <w:szCs w:val="28"/>
+        </w:rPr>
+        <w:t>)</w:t>
+      </w:r>
+    </w:p>
+    <w:p>
+      <w:pPr>
+        <w:pStyle w:val="Standard"/>
+        <w:ind w:left="2160"/>
+        <w:rPr>
+          <w:sz w:val="28"/>
+          <w:szCs w:val="28"/>
+        </w:rPr>
+      </w:pPr>
+    </w:p>
+    <w:p>
+      <w:pPr>
+        <w:pStyle w:val="Paragraphedeliste"/>
+        <w:rPr>
+          <w:sz w:val="28"/>
+          <w:szCs w:val="28"/>
+        </w:rPr>
+      </w:pPr>
+    </w:p>
+    <w:p>
+      <w:pPr>
+        <w:pStyle w:val="Standard"/>
+        <w:numPr>
+          <w:ilvl w:val="2"/>
+          <w:numId w:val="2"/>
+        </w:numPr>
+        <w:rPr>
+          <w:sz w:val="28"/>
+          <w:szCs w:val="28"/>
+        </w:rPr>
+      </w:pPr>
+    </w:p>
+    <w:p>
+      <w:pPr>
+        <w:pStyle w:val="Paragraphedeliste"/>
+        <w:rPr>
+          <w:sz w:val="28"/>
+          <w:szCs w:val="28"/>
+        </w:rPr>
+      </w:pPr>
+    </w:p>
+    <w:p>
+      <w:pPr>
+        <w:pStyle w:val="Standard"/>
+        <w:ind w:left="2160"/>
+        <w:rPr>
+          <w:sz w:val="28"/>
+          <w:szCs w:val="28"/>
+        </w:rPr>
+      </w:pPr>
+    </w:p>
+    <w:p>
+      <w:pPr>
+        <w:pStyle w:val="Standard"/>
+        <w:numPr>
+          <w:ilvl w:val="2"/>
+          <w:numId w:val="2"/>
+        </w:numPr>
+        <w:rPr>
+          <w:sz w:val="28"/>
+          <w:szCs w:val="28"/>
+        </w:rPr>
+      </w:pPr>
+      <w:r>
+        <w:rPr>
+          <w:sz w:val="28"/>
+          <w:szCs w:val="28"/>
+        </w:rPr>
+        <w:t>Fonctionnalités</w:t>
+      </w:r>
+    </w:p>
+    <w:p>
+      <w:pPr>
+        <w:pStyle w:val="Standard"/>
+        <w:numPr>
+          <w:ilvl w:val="2"/>
+          <w:numId w:val="2"/>
+        </w:numPr>
+        <w:rPr>
+          <w:sz w:val="28"/>
+          <w:szCs w:val="28"/>
+        </w:rPr>
+      </w:pPr>
+      <w:r>
+        <w:rPr>
+          <w:sz w:val="28"/>
+          <w:szCs w:val="28"/>
+        </w:rPr>
+        <w:t>Justification de la contribution</w:t>
+      </w:r>
+    </w:p>
+    <w:p>
+      <w:pPr>
+        <w:pStyle w:val="Standard"/>
+        <w:ind w:left="720"/>
+        <w:rPr>
+          <w:sz w:val="28"/>
+          <w:szCs w:val="28"/>
+        </w:rPr>
+      </w:pPr>
     </w:p>
     <w:p>
       <w:pPr>
@@ -1207,6 +2532,26 @@
         </w:rPr>
         <w:t>Référence et bibliographique</w:t>
       </w:r>
+    </w:p>
+    <w:p>
+      <w:pPr>
+        <w:pStyle w:val="Standard"/>
+        <w:ind w:left="720"/>
+        <w:rPr>
+          <w:sz w:val="28"/>
+          <w:szCs w:val="28"/>
+        </w:rPr>
+      </w:pPr>
+    </w:p>
+    <w:p>
+      <w:pPr>
+        <w:pStyle w:val="Standard"/>
+        <w:ind w:left="720"/>
+        <w:rPr>
+          <w:sz w:val="28"/>
+          <w:szCs w:val="28"/>
+        </w:rPr>
+      </w:pPr>
     </w:p>
     <w:p>
       <w:pPr>
@@ -1415,7 +2760,7 @@
     <w:nsid w:val="17170D55"/>
     <w:multiLevelType w:val="multilevel"/>
     <w:tmpl w:val="568CCC76"/>
-    <w:styleLink w:val="NoList"/>
+    <w:styleLink w:val="Aucuneliste1"/>
     <w:lvl w:ilvl="0">
       <w:start w:val="1"/>
       <w:numFmt w:val="none"/>
@@ -1526,7 +2871,7 @@
         <w:rFonts w:ascii="Courier New" w:hAnsi="Courier New" w:cs="Courier New" w:hint="default"/>
       </w:rPr>
     </w:lvl>
-    <w:lvl w:ilvl="2" w:tplc="080C0005" w:tentative="1">
+    <w:lvl w:ilvl="2" w:tplc="080C0005">
       <w:start w:val="1"/>
       <w:numFmt w:val="bullet"/>
       <w:lvlText w:val=""/>
@@ -1538,7 +2883,7 @@
         <w:rFonts w:ascii="Wingdings" w:hAnsi="Wingdings" w:hint="default"/>
       </w:rPr>
     </w:lvl>
-    <w:lvl w:ilvl="3" w:tplc="080C0001" w:tentative="1">
+    <w:lvl w:ilvl="3" w:tplc="080C0001">
       <w:start w:val="1"/>
       <w:numFmt w:val="bullet"/>
       <w:lvlText w:val=""/>
@@ -2149,8 +3494,8 @@
     <w:name w:val="Pied de page Car"/>
     <w:basedOn w:val="Policepardfaut"/>
   </w:style>
-  <w:style w:type="numbering" w:customStyle="1" w:styleId="NoList">
-    <w:name w:val="No List"/>
+  <w:style w:type="numbering" w:customStyle="1" w:styleId="Aucuneliste1">
+    <w:name w:val="Aucune liste1"/>
     <w:basedOn w:val="Aucuneliste"/>
     <w:pPr>
       <w:numPr>

</xml_diff>